<commit_message>
Add laba 7 code
</commit_message>
<xml_diff>
--- a/second-semester/Информатика/Решения/ЗО Лабораторные работы/Лабораторная 6/Ердяков Р.А. ЛР 6 ИТб-1302-02-20.docx
+++ b/second-semester/Информатика/Решения/ЗО Лабораторные работы/Лабораторная 6/Ердяков Р.А. ЛР 6 ИТб-1302-02-20.docx
@@ -396,7 +396,7 @@
           <w:szCs w:val="28"/>
           <w:lang w:eastAsia="ru-RU"/>
         </w:rPr>
-        <w:t>5</w:t>
+        <w:t>6</w:t>
       </w:r>
       <w:r>
         <w:rPr>
@@ -4793,7 +4793,6 @@
                 <w:rFonts w:ascii="Times New Roman" w:hAnsi="Times New Roman" w:cs="Times New Roman"/>
                 <w:sz w:val="28"/>
                 <w:szCs w:val="28"/>
-                <w:lang w:val="en-US"/>
               </w:rPr>
             </w:pPr>
             <w:r>
@@ -4809,7 +4808,6 @@
                 <w:rFonts w:ascii="Times New Roman" w:hAnsi="Times New Roman" w:cs="Times New Roman"/>
                 <w:sz w:val="28"/>
                 <w:szCs w:val="28"/>
-                <w:lang w:val="en-US"/>
               </w:rPr>
               <w:t>[</w:t>
             </w:r>
@@ -4826,7 +4824,6 @@
                 <w:rFonts w:ascii="Times New Roman" w:hAnsi="Times New Roman" w:cs="Times New Roman"/>
                 <w:sz w:val="28"/>
                 <w:szCs w:val="28"/>
-                <w:lang w:val="en-US"/>
               </w:rPr>
               <w:t>]</w:t>
             </w:r>
@@ -9615,25 +9612,7 @@
             <w:sz w:val="28"/>
             <w:szCs w:val="28"/>
           </w:rPr>
-          <w:t>https://</w:t>
-        </w:r>
-        <w:r>
-          <w:rPr>
-            <w:rStyle w:val="a9"/>
-            <w:rFonts w:ascii="Times New Roman" w:hAnsi="Times New Roman" w:cs="Times New Roman"/>
-            <w:sz w:val="28"/>
-            <w:szCs w:val="28"/>
-          </w:rPr>
-          <w:t>l</w:t>
-        </w:r>
-        <w:r>
-          <w:rPr>
-            <w:rStyle w:val="a9"/>
-            <w:rFonts w:ascii="Times New Roman" w:hAnsi="Times New Roman" w:cs="Times New Roman"/>
-            <w:sz w:val="28"/>
-            <w:szCs w:val="28"/>
-          </w:rPr>
-          <w:t>earn.microsoft.com/ru-ru/dotnet/csharp/language-reference/builtin-types/arrays</w:t>
+          <w:t>https://learn.microsoft.com/ru-ru/dotnet/csharp/language-reference/builtin-types/arrays</w:t>
         </w:r>
       </w:hyperlink>
     </w:p>
@@ -9713,47 +9692,7 @@
             <w:sz w:val="28"/>
             <w:szCs w:val="28"/>
           </w:rPr>
-          <w:t>https://le</w:t>
-        </w:r>
-        <w:r>
-          <w:rPr>
-            <w:rStyle w:val="a9"/>
-            <w:rFonts w:ascii="Times New Roman" w:hAnsi="Times New Roman" w:cs="Times New Roman"/>
-            <w:b/>
-            <w:sz w:val="28"/>
-            <w:szCs w:val="28"/>
-          </w:rPr>
-          <w:t>a</w:t>
-        </w:r>
-        <w:r>
-          <w:rPr>
-            <w:rStyle w:val="a9"/>
-            <w:rFonts w:ascii="Times New Roman" w:hAnsi="Times New Roman" w:cs="Times New Roman"/>
-            <w:b/>
-            <w:sz w:val="28"/>
-            <w:szCs w:val="28"/>
-          </w:rPr>
-          <w:t>r</w:t>
-        </w:r>
-        <w:r>
-          <w:rPr>
-            <w:rStyle w:val="a9"/>
-            <w:rFonts w:ascii="Times New Roman" w:hAnsi="Times New Roman" w:cs="Times New Roman"/>
-            <w:b/>
-            <w:sz w:val="28"/>
-            <w:szCs w:val="28"/>
-          </w:rPr>
-          <w:t>n</w:t>
-        </w:r>
-        <w:r>
-          <w:rPr>
-            <w:rStyle w:val="a9"/>
-            <w:rFonts w:ascii="Times New Roman" w:hAnsi="Times New Roman" w:cs="Times New Roman"/>
-            <w:b/>
-            <w:sz w:val="28"/>
-            <w:szCs w:val="28"/>
-          </w:rPr>
-          <w:t>.microsoft.com/ru-ru/dotnet/csharp/programming-guide/classes-and-structs/local-functions</w:t>
+          <w:t>https://learn.microsoft.com/ru-ru/dotnet/csharp/programming-guide/classes-and-structs/local-functions</w:t>
         </w:r>
       </w:hyperlink>
     </w:p>
@@ -11235,7 +11174,7 @@
   <a:extraClrSchemeLst/>
   <a:extLst>
     <a:ext uri="{05A4C25C-085E-4340-85A3-A5531E510DB2}">
-      <thm15:themeFamily xmlns:thm15="http://schemas.microsoft.com/office/thememl/2012/main" xmlns="" name="Office Theme" id="{62F939B6-93AF-4DB8-9C6B-D6C7DFDC589F}" vid="{4A3C46E8-61CC-4603-A589-7422A47A8E4A}"/>
+      <thm15:themeFamily xmlns="" xmlns:thm15="http://schemas.microsoft.com/office/thememl/2012/main" name="Office Theme" id="{62F939B6-93AF-4DB8-9C6B-D6C7DFDC589F}" vid="{4A3C46E8-61CC-4603-A589-7422A47A8E4A}"/>
     </a:ext>
   </a:extLst>
 </a:theme>

</xml_diff>